<commit_message>
Modificación archivo de texto
</commit_message>
<xml_diff>
--- a/Taller Danny Edison Idarraga.docx
+++ b/Taller Danny Edison Idarraga.docx
@@ -877,33 +877,14 @@
       </w:pPr>
       <w:r>
         <w:rPr>
-          <w:lang w:val="es-MX"/>
-        </w:rPr>
-        <w:t>Ejercicio</w:t>
-      </w:r>
-      <w:r>
-        <w:rPr>
-          <w:lang w:val="es-MX"/>
-        </w:rPr>
-        <w:t xml:space="preserve"> 2</w:t>
-      </w:r>
-    </w:p>
-    <w:p>
-      <w:pPr>
-        <w:rPr>
-          <w:lang w:val="es-MX"/>
-        </w:rPr>
-      </w:pPr>
-      <w:r>
-        <w:rPr>
           <w:noProof/>
           <w:lang w:eastAsia="es-CO"/>
         </w:rPr>
         <w:drawing>
-          <wp:inline distT="0" distB="0" distL="0" distR="0" wp14:anchorId="1B424BFD" wp14:editId="0E84AD9C">
+          <wp:inline distT="0" distB="0" distL="0" distR="0" wp14:anchorId="2D43377A" wp14:editId="05C45552">
             <wp:extent cx="5612130" cy="3156585"/>
             <wp:effectExtent l="0" t="0" r="7620" b="5715"/>
-            <wp:docPr id="1" name="Imagen 1"/>
+            <wp:docPr id="6" name="Imagen 6"/>
             <wp:cNvGraphicFramePr>
               <a:graphicFrameLocks xmlns:a="http://schemas.openxmlformats.org/drawingml/2006/main" noChangeAspect="1"/>
             </wp:cNvGraphicFramePr>
@@ -935,6 +916,27 @@
           </wp:inline>
         </w:drawing>
       </w:r>
+      <w:bookmarkStart w:id="0" w:name="_GoBack"/>
+      <w:bookmarkEnd w:id="0"/>
+    </w:p>
+    <w:p>
+      <w:pPr>
+        <w:rPr>
+          <w:lang w:val="es-MX"/>
+        </w:rPr>
+      </w:pPr>
+      <w:r>
+        <w:rPr>
+          <w:lang w:val="es-MX"/>
+        </w:rPr>
+        <w:t>Ejercicio</w:t>
+      </w:r>
+      <w:r>
+        <w:rPr>
+          <w:lang w:val="es-MX"/>
+        </w:rPr>
+        <w:t xml:space="preserve"> 2</w:t>
+      </w:r>
     </w:p>
     <w:p>
       <w:pPr>
@@ -948,10 +950,10 @@
           <w:lang w:eastAsia="es-CO"/>
         </w:rPr>
         <w:drawing>
-          <wp:inline distT="0" distB="0" distL="0" distR="0" wp14:anchorId="4DA8FDEA" wp14:editId="7F2AB903">
+          <wp:inline distT="0" distB="0" distL="0" distR="0" wp14:anchorId="1B424BFD" wp14:editId="0E84AD9C">
             <wp:extent cx="5612130" cy="3156585"/>
             <wp:effectExtent l="0" t="0" r="7620" b="5715"/>
-            <wp:docPr id="2" name="Imagen 2"/>
+            <wp:docPr id="1" name="Imagen 1"/>
             <wp:cNvGraphicFramePr>
               <a:graphicFrameLocks xmlns:a="http://schemas.openxmlformats.org/drawingml/2006/main" noChangeAspect="1"/>
             </wp:cNvGraphicFramePr>
@@ -997,10 +999,10 @@
         </w:rPr>
         <w:lastRenderedPageBreak/>
         <w:drawing>
-          <wp:inline distT="0" distB="0" distL="0" distR="0" wp14:anchorId="43EF3649" wp14:editId="28160F1B">
+          <wp:inline distT="0" distB="0" distL="0" distR="0" wp14:anchorId="4DA8FDEA" wp14:editId="7F2AB903">
             <wp:extent cx="5612130" cy="3156585"/>
             <wp:effectExtent l="0" t="0" r="7620" b="5715"/>
-            <wp:docPr id="3" name="Imagen 3"/>
+            <wp:docPr id="2" name="Imagen 2"/>
             <wp:cNvGraphicFramePr>
               <a:graphicFrameLocks xmlns:a="http://schemas.openxmlformats.org/drawingml/2006/main" noChangeAspect="1"/>
             </wp:cNvGraphicFramePr>
@@ -1045,10 +1047,10 @@
           <w:lang w:eastAsia="es-CO"/>
         </w:rPr>
         <w:drawing>
-          <wp:inline distT="0" distB="0" distL="0" distR="0" wp14:anchorId="118CAA65" wp14:editId="2B3F8DC4">
+          <wp:inline distT="0" distB="0" distL="0" distR="0" wp14:anchorId="43EF3649" wp14:editId="28160F1B">
             <wp:extent cx="5612130" cy="3156585"/>
             <wp:effectExtent l="0" t="0" r="7620" b="5715"/>
-            <wp:docPr id="4" name="Imagen 4"/>
+            <wp:docPr id="3" name="Imagen 3"/>
             <wp:cNvGraphicFramePr>
               <a:graphicFrameLocks xmlns:a="http://schemas.openxmlformats.org/drawingml/2006/main" noChangeAspect="1"/>
             </wp:cNvGraphicFramePr>
@@ -1087,26 +1089,6 @@
           <w:lang w:val="es-MX"/>
         </w:rPr>
       </w:pPr>
-    </w:p>
-    <w:p>
-      <w:pPr>
-        <w:rPr>
-          <w:lang w:val="es-MX"/>
-        </w:rPr>
-      </w:pPr>
-      <w:r>
-        <w:rPr>
-          <w:lang w:val="es-MX"/>
-        </w:rPr>
-        <w:t>Ejercicio 3</w:t>
-      </w:r>
-    </w:p>
-    <w:p>
-      <w:pPr>
-        <w:rPr>
-          <w:lang w:val="es-MX"/>
-        </w:rPr>
-      </w:pPr>
       <w:r>
         <w:rPr>
           <w:noProof/>
@@ -1114,10 +1096,10 @@
         </w:rPr>
         <w:lastRenderedPageBreak/>
         <w:drawing>
-          <wp:inline distT="0" distB="0" distL="0" distR="0" wp14:anchorId="121F9066" wp14:editId="37A48DEB">
+          <wp:inline distT="0" distB="0" distL="0" distR="0" wp14:anchorId="118CAA65" wp14:editId="2B3F8DC4">
             <wp:extent cx="5612130" cy="3156585"/>
             <wp:effectExtent l="0" t="0" r="7620" b="5715"/>
-            <wp:docPr id="5" name="Imagen 5"/>
+            <wp:docPr id="4" name="Imagen 4"/>
             <wp:cNvGraphicFramePr>
               <a:graphicFrameLocks xmlns:a="http://schemas.openxmlformats.org/drawingml/2006/main" noChangeAspect="1"/>
             </wp:cNvGraphicFramePr>
@@ -1156,16 +1138,36 @@
           <w:lang w:val="es-MX"/>
         </w:rPr>
       </w:pPr>
+    </w:p>
+    <w:p>
+      <w:pPr>
+        <w:rPr>
+          <w:lang w:val="es-MX"/>
+        </w:rPr>
+      </w:pPr>
+      <w:r>
+        <w:rPr>
+          <w:lang w:val="es-MX"/>
+        </w:rPr>
+        <w:t>Ejercicio 3</w:t>
+      </w:r>
+    </w:p>
+    <w:p>
+      <w:pPr>
+        <w:rPr>
+          <w:lang w:val="es-MX"/>
+        </w:rPr>
+      </w:pPr>
       <w:r>
         <w:rPr>
           <w:noProof/>
           <w:lang w:eastAsia="es-CO"/>
         </w:rPr>
         <w:drawing>
-          <wp:inline distT="0" distB="0" distL="0" distR="0" wp14:anchorId="2BD01282" wp14:editId="0AED5A29">
+          <wp:inline distT="0" distB="0" distL="0" distR="0" wp14:anchorId="121F9066" wp14:editId="37A48DEB">
             <wp:extent cx="5612130" cy="3156585"/>
             <wp:effectExtent l="0" t="0" r="7620" b="5715"/>
-            <wp:docPr id="8" name="Imagen 8"/>
+            <wp:docPr id="5" name="Imagen 5"/>
             <wp:cNvGraphicFramePr>
               <a:graphicFrameLocks xmlns:a="http://schemas.openxmlformats.org/drawingml/2006/main" noChangeAspect="1"/>
             </wp:cNvGraphicFramePr>
@@ -1204,26 +1206,6 @@
           <w:lang w:val="es-MX"/>
         </w:rPr>
       </w:pPr>
-    </w:p>
-    <w:p>
-      <w:pPr>
-        <w:rPr>
-          <w:lang w:val="es-MX"/>
-        </w:rPr>
-      </w:pPr>
-      <w:r>
-        <w:rPr>
-          <w:lang w:val="es-MX"/>
-        </w:rPr>
-        <w:t>Ejercicio 4</w:t>
-      </w:r>
-    </w:p>
-    <w:p>
-      <w:pPr>
-        <w:rPr>
-          <w:lang w:val="es-MX"/>
-        </w:rPr>
-      </w:pPr>
       <w:r>
         <w:rPr>
           <w:noProof/>
@@ -1231,10 +1213,10 @@
         </w:rPr>
         <w:lastRenderedPageBreak/>
         <w:drawing>
-          <wp:inline distT="0" distB="0" distL="0" distR="0" wp14:anchorId="202E6792" wp14:editId="1CCD6797">
+          <wp:inline distT="0" distB="0" distL="0" distR="0" wp14:anchorId="2BD01282" wp14:editId="0AED5A29">
             <wp:extent cx="5612130" cy="3156585"/>
             <wp:effectExtent l="0" t="0" r="7620" b="5715"/>
-            <wp:docPr id="9" name="Imagen 9"/>
+            <wp:docPr id="8" name="Imagen 8"/>
             <wp:cNvGraphicFramePr>
               <a:graphicFrameLocks xmlns:a="http://schemas.openxmlformats.org/drawingml/2006/main" noChangeAspect="1"/>
             </wp:cNvGraphicFramePr>
@@ -1284,7 +1266,7 @@
         <w:rPr>
           <w:lang w:val="es-MX"/>
         </w:rPr>
-        <w:t>Ejercicio 5</w:t>
+        <w:t>Ejercicio 4</w:t>
       </w:r>
     </w:p>
     <w:p>
@@ -1299,10 +1281,10 @@
           <w:lang w:eastAsia="es-CO"/>
         </w:rPr>
         <w:drawing>
-          <wp:inline distT="0" distB="0" distL="0" distR="0" wp14:anchorId="14420870" wp14:editId="43C2C9E8">
+          <wp:inline distT="0" distB="0" distL="0" distR="0" wp14:anchorId="202E6792" wp14:editId="1CCD6797">
             <wp:extent cx="5612130" cy="3156585"/>
             <wp:effectExtent l="0" t="0" r="7620" b="5715"/>
-            <wp:docPr id="7" name="Imagen 7"/>
+            <wp:docPr id="9" name="Imagen 9"/>
             <wp:cNvGraphicFramePr>
               <a:graphicFrameLocks xmlns:a="http://schemas.openxmlformats.org/drawingml/2006/main" noChangeAspect="1"/>
             </wp:cNvGraphicFramePr>
@@ -1334,8 +1316,75 @@
           </wp:inline>
         </w:drawing>
       </w:r>
-      <w:bookmarkStart w:id="0" w:name="_GoBack"/>
-      <w:bookmarkEnd w:id="0"/>
+    </w:p>
+    <w:p>
+      <w:pPr>
+        <w:rPr>
+          <w:lang w:val="es-MX"/>
+        </w:rPr>
+      </w:pPr>
+    </w:p>
+    <w:p>
+      <w:pPr>
+        <w:rPr>
+          <w:lang w:val="es-MX"/>
+        </w:rPr>
+      </w:pPr>
+      <w:r>
+        <w:rPr>
+          <w:lang w:val="es-MX"/>
+        </w:rPr>
+        <w:t>Ejercicio 5</w:t>
+      </w:r>
+    </w:p>
+    <w:p>
+      <w:pPr>
+        <w:rPr>
+          <w:lang w:val="es-MX"/>
+        </w:rPr>
+      </w:pPr>
+      <w:r>
+        <w:rPr>
+          <w:noProof/>
+          <w:lang w:eastAsia="es-CO"/>
+        </w:rPr>
+        <w:lastRenderedPageBreak/>
+        <w:drawing>
+          <wp:inline distT="0" distB="0" distL="0" distR="0" wp14:anchorId="14420870" wp14:editId="43C2C9E8">
+            <wp:extent cx="5612130" cy="3156585"/>
+            <wp:effectExtent l="0" t="0" r="7620" b="5715"/>
+            <wp:docPr id="7" name="Imagen 7"/>
+            <wp:cNvGraphicFramePr>
+              <a:graphicFrameLocks xmlns:a="http://schemas.openxmlformats.org/drawingml/2006/main" noChangeAspect="1"/>
+            </wp:cNvGraphicFramePr>
+            <a:graphic xmlns:a="http://schemas.openxmlformats.org/drawingml/2006/main">
+              <a:graphicData uri="http://schemas.openxmlformats.org/drawingml/2006/picture">
+                <pic:pic xmlns:pic="http://schemas.openxmlformats.org/drawingml/2006/picture">
+                  <pic:nvPicPr>
+                    <pic:cNvPr id="0" name=""/>
+                    <pic:cNvPicPr/>
+                  </pic:nvPicPr>
+                  <pic:blipFill>
+                    <a:blip r:embed="rId14"/>
+                    <a:stretch>
+                      <a:fillRect/>
+                    </a:stretch>
+                  </pic:blipFill>
+                  <pic:spPr>
+                    <a:xfrm>
+                      <a:off x="0" y="0"/>
+                      <a:ext cx="5612130" cy="3156585"/>
+                    </a:xfrm>
+                    <a:prstGeom prst="rect">
+                      <a:avLst/>
+                    </a:prstGeom>
+                  </pic:spPr>
+                </pic:pic>
+              </a:graphicData>
+            </a:graphic>
+          </wp:inline>
+        </w:drawing>
+      </w:r>
     </w:p>
     <w:p>
       <w:pPr>

</xml_diff>